<commit_message>
update laporan arsitektur + merge mobile
</commit_message>
<xml_diff>
--- a/Arsitektur.docx
+++ b/Arsitektur.docx
@@ -299,6 +299,13 @@
     </w:p>
     <w:sdt>
       <w:sdtPr>
+        <w:rPr>
+          <w:rFonts w:asciiTheme="minorHAnsi" w:eastAsiaTheme="minorEastAsia" w:hAnsiTheme="minorHAnsi" w:cstheme="minorBidi"/>
+          <w:b w:val="0"/>
+          <w:color w:val="auto"/>
+          <w:szCs w:val="22"/>
+          <w:lang w:eastAsia="ja-JP"/>
+        </w:rPr>
         <w:id w:val="1511324553"/>
         <w:docPartObj>
           <w:docPartGallery w:val="Table of Contents"/>
@@ -307,12 +314,8 @@
       </w:sdtPr>
       <w:sdtEndPr>
         <w:rPr>
-          <w:rFonts w:asciiTheme="minorHAnsi" w:eastAsiaTheme="minorEastAsia" w:hAnsiTheme="minorHAnsi" w:cstheme="minorBidi"/>
           <w:bCs/>
           <w:noProof/>
-          <w:color w:val="auto"/>
-          <w:szCs w:val="22"/>
-          <w:lang w:eastAsia="ja-JP"/>
         </w:rPr>
       </w:sdtEndPr>
       <w:sdtContent>
@@ -351,7 +354,7 @@
           <w:r>
             <w:fldChar w:fldCharType="separate"/>
           </w:r>
-          <w:hyperlink w:anchor="_Toc87423128" w:history="1">
+          <w:hyperlink w:anchor="_Toc87423659" w:history="1">
             <w:r>
               <w:rPr>
                 <w:rStyle w:val="Hyperlink"/>
@@ -393,7 +396,7 @@
                 <w:noProof/>
                 <w:webHidden/>
               </w:rPr>
-              <w:instrText xml:space="preserve"> PAGEREF _Toc87423128 \h </w:instrText>
+              <w:instrText xml:space="preserve"> PAGEREF _Toc87423659 \h </w:instrText>
             </w:r>
             <w:r>
               <w:rPr>
@@ -437,7 +440,7 @@
               <w:lang w:val="en-ID"/>
             </w:rPr>
           </w:pPr>
-          <w:hyperlink w:anchor="_Toc87423129" w:history="1">
+          <w:hyperlink w:anchor="_Toc87423660" w:history="1">
             <w:r>
               <w:rPr>
                 <w:rStyle w:val="Hyperlink"/>
@@ -479,7 +482,7 @@
                 <w:noProof/>
                 <w:webHidden/>
               </w:rPr>
-              <w:instrText xml:space="preserve"> PAGEREF _Toc87423129 \h </w:instrText>
+              <w:instrText xml:space="preserve"> PAGEREF _Toc87423660 \h </w:instrText>
             </w:r>
             <w:r>
               <w:rPr>
@@ -523,7 +526,7 @@
               <w:lang w:val="en-ID"/>
             </w:rPr>
           </w:pPr>
-          <w:hyperlink w:anchor="_Toc87423130" w:history="1">
+          <w:hyperlink w:anchor="_Toc87423661" w:history="1">
             <w:r>
               <w:rPr>
                 <w:rStyle w:val="Hyperlink"/>
@@ -565,7 +568,7 @@
                 <w:noProof/>
                 <w:webHidden/>
               </w:rPr>
-              <w:instrText xml:space="preserve"> PAGEREF _Toc87423130 \h </w:instrText>
+              <w:instrText xml:space="preserve"> PAGEREF _Toc87423661 \h </w:instrText>
             </w:r>
             <w:r>
               <w:rPr>
@@ -609,7 +612,7 @@
               <w:lang w:val="en-ID"/>
             </w:rPr>
           </w:pPr>
-          <w:hyperlink w:anchor="_Toc87423131" w:history="1">
+          <w:hyperlink w:anchor="_Toc87423662" w:history="1">
             <w:r>
               <w:rPr>
                 <w:rStyle w:val="Hyperlink"/>
@@ -651,7 +654,7 @@
                 <w:noProof/>
                 <w:webHidden/>
               </w:rPr>
-              <w:instrText xml:space="preserve"> PAGEREF _Toc87423131 \h </w:instrText>
+              <w:instrText xml:space="preserve"> PAGEREF _Toc87423662 \h </w:instrText>
             </w:r>
             <w:r>
               <w:rPr>
@@ -695,7 +698,7 @@
               <w:lang w:val="en-ID"/>
             </w:rPr>
           </w:pPr>
-          <w:hyperlink w:anchor="_Toc87423132" w:history="1">
+          <w:hyperlink w:anchor="_Toc87423663" w:history="1">
             <w:r>
               <w:rPr>
                 <w:rStyle w:val="Hyperlink"/>
@@ -737,7 +740,7 @@
                 <w:noProof/>
                 <w:webHidden/>
               </w:rPr>
-              <w:instrText xml:space="preserve"> PAGEREF _Toc87423132 \h </w:instrText>
+              <w:instrText xml:space="preserve"> PAGEREF _Toc87423663 \h </w:instrText>
             </w:r>
             <w:r>
               <w:rPr>
@@ -781,7 +784,7 @@
               <w:lang w:val="en-ID"/>
             </w:rPr>
           </w:pPr>
-          <w:hyperlink w:anchor="_Toc87423133" w:history="1">
+          <w:hyperlink w:anchor="_Toc87423664" w:history="1">
             <w:r>
               <w:rPr>
                 <w:rStyle w:val="Hyperlink"/>
@@ -823,7 +826,7 @@
                 <w:noProof/>
                 <w:webHidden/>
               </w:rPr>
-              <w:instrText xml:space="preserve"> PAGEREF _Toc87423133 \h </w:instrText>
+              <w:instrText xml:space="preserve"> PAGEREF _Toc87423664 \h </w:instrText>
             </w:r>
             <w:r>
               <w:rPr>
@@ -867,7 +870,7 @@
               <w:lang w:val="en-ID"/>
             </w:rPr>
           </w:pPr>
-          <w:hyperlink w:anchor="_Toc87423134" w:history="1">
+          <w:hyperlink w:anchor="_Toc87423665" w:history="1">
             <w:r>
               <w:rPr>
                 <w:rStyle w:val="Hyperlink"/>
@@ -909,7 +912,7 @@
                 <w:noProof/>
                 <w:webHidden/>
               </w:rPr>
-              <w:instrText xml:space="preserve"> PAGEREF _Toc87423134 \h </w:instrText>
+              <w:instrText xml:space="preserve"> PAGEREF _Toc87423665 \h </w:instrText>
             </w:r>
             <w:r>
               <w:rPr>
@@ -953,7 +956,7 @@
               <w:lang w:val="en-ID"/>
             </w:rPr>
           </w:pPr>
-          <w:hyperlink w:anchor="_Toc87423135" w:history="1">
+          <w:hyperlink w:anchor="_Toc87423666" w:history="1">
             <w:r>
               <w:rPr>
                 <w:rStyle w:val="Hyperlink"/>
@@ -995,7 +998,7 @@
                 <w:noProof/>
                 <w:webHidden/>
               </w:rPr>
-              <w:instrText xml:space="preserve"> PAGEREF _Toc87423135 \h </w:instrText>
+              <w:instrText xml:space="preserve"> PAGEREF _Toc87423666 \h </w:instrText>
             </w:r>
             <w:r>
               <w:rPr>
@@ -1039,7 +1042,7 @@
               <w:lang w:val="en-ID"/>
             </w:rPr>
           </w:pPr>
-          <w:hyperlink w:anchor="_Toc87423136" w:history="1">
+          <w:hyperlink w:anchor="_Toc87423667" w:history="1">
             <w:r>
               <w:rPr>
                 <w:rStyle w:val="Hyperlink"/>
@@ -1060,7 +1063,7 @@
                 <w:rStyle w:val="Hyperlink"/>
                 <w:noProof/>
               </w:rPr>
-              <w:t>Desain Mobile</w:t>
+              <w:t>Referensi</w:t>
             </w:r>
             <w:r>
               <w:rPr>
@@ -1081,93 +1084,7 @@
                 <w:noProof/>
                 <w:webHidden/>
               </w:rPr>
-              <w:instrText xml:space="preserve"> PAGEREF _Toc87423136 \h </w:instrText>
-            </w:r>
-            <w:r>
-              <w:rPr>
-                <w:noProof/>
-                <w:webHidden/>
-              </w:rPr>
-            </w:r>
-            <w:r>
-              <w:rPr>
-                <w:noProof/>
-                <w:webHidden/>
-              </w:rPr>
-              <w:fldChar w:fldCharType="separate"/>
-            </w:r>
-            <w:r>
-              <w:rPr>
-                <w:noProof/>
-                <w:webHidden/>
-              </w:rPr>
-              <w:t>5</w:t>
-            </w:r>
-            <w:r>
-              <w:rPr>
-                <w:noProof/>
-                <w:webHidden/>
-              </w:rPr>
-              <w:fldChar w:fldCharType="end"/>
-            </w:r>
-          </w:hyperlink>
-        </w:p>
-        <w:p>
-          <w:pPr>
-            <w:pStyle w:val="TOC1"/>
-            <w:tabs>
-              <w:tab w:val="left" w:pos="440"/>
-              <w:tab w:val="right" w:leader="dot" w:pos="9350"/>
-            </w:tabs>
-            <w:rPr>
-              <w:noProof/>
-              <w:sz w:val="22"/>
-              <w:lang w:val="en-ID"/>
-            </w:rPr>
-          </w:pPr>
-          <w:hyperlink w:anchor="_Toc87423137" w:history="1">
-            <w:r>
-              <w:rPr>
-                <w:rStyle w:val="Hyperlink"/>
-                <w:noProof/>
-              </w:rPr>
-              <w:t>5</w:t>
-            </w:r>
-            <w:r>
-              <w:rPr>
-                <w:noProof/>
-                <w:sz w:val="22"/>
-                <w:lang w:val="en-ID"/>
-              </w:rPr>
-              <w:tab/>
-            </w:r>
-            <w:r>
-              <w:rPr>
-                <w:rStyle w:val="Hyperlink"/>
-                <w:noProof/>
-              </w:rPr>
-              <w:t>Referensi</w:t>
-            </w:r>
-            <w:r>
-              <w:rPr>
-                <w:noProof/>
-                <w:webHidden/>
-              </w:rPr>
-              <w:tab/>
-            </w:r>
-            <w:r>
-              <w:rPr>
-                <w:noProof/>
-                <w:webHidden/>
-              </w:rPr>
-              <w:fldChar w:fldCharType="begin"/>
-            </w:r>
-            <w:r>
-              <w:rPr>
-                <w:noProof/>
-                <w:webHidden/>
-              </w:rPr>
-              <w:instrText xml:space="preserve"> PAGEREF _Toc87423137 \h </w:instrText>
+              <w:instrText xml:space="preserve"> PAGEREF _Toc87423667 \h </w:instrText>
             </w:r>
             <w:r>
               <w:rPr>
@@ -1280,7 +1197,7 @@
       <w:pPr>
         <w:pStyle w:val="Heading1"/>
       </w:pPr>
-      <w:bookmarkStart w:id="0" w:name="_Toc87423128"/>
+      <w:bookmarkStart w:id="0" w:name="_Toc87423659"/>
       <w:proofErr w:type="spellStart"/>
       <w:r>
         <w:t>Analisis</w:t>
@@ -1597,7 +1514,7 @@
         <w:pStyle w:val="Heading2"/>
         <w:ind w:left="993"/>
       </w:pPr>
-      <w:bookmarkStart w:id="1" w:name="_Toc87423129"/>
+      <w:bookmarkStart w:id="1" w:name="_Toc87423660"/>
       <w:r>
         <w:t>Login</w:t>
       </w:r>
@@ -1878,7 +1795,7 @@
         <w:pStyle w:val="Heading2"/>
         <w:ind w:left="993"/>
       </w:pPr>
-      <w:bookmarkStart w:id="2" w:name="_Toc87423130"/>
+      <w:bookmarkStart w:id="2" w:name="_Toc87423661"/>
       <w:r>
         <w:t>Data User</w:t>
       </w:r>
@@ -1988,7 +1905,7 @@
         <w:pStyle w:val="Heading2"/>
         <w:ind w:left="993"/>
       </w:pPr>
-      <w:bookmarkStart w:id="3" w:name="_Toc87423131"/>
+      <w:bookmarkStart w:id="3" w:name="_Toc87423662"/>
       <w:r>
         <w:t xml:space="preserve">Data </w:t>
       </w:r>
@@ -2195,7 +2112,7 @@
         <w:pStyle w:val="Heading2"/>
         <w:ind w:left="993"/>
       </w:pPr>
-      <w:bookmarkStart w:id="4" w:name="_Toc87423132"/>
+      <w:bookmarkStart w:id="4" w:name="_Toc87423663"/>
       <w:r>
         <w:lastRenderedPageBreak/>
         <w:t xml:space="preserve">Data </w:t>
@@ -2364,7 +2281,7 @@
         <w:pStyle w:val="Heading2"/>
         <w:ind w:left="993"/>
       </w:pPr>
-      <w:bookmarkStart w:id="5" w:name="_Toc87423133"/>
+      <w:bookmarkStart w:id="5" w:name="_Toc87423664"/>
       <w:r>
         <w:t xml:space="preserve">Data </w:t>
       </w:r>
@@ -2567,7 +2484,7 @@
       <w:pPr>
         <w:pStyle w:val="Heading1"/>
       </w:pPr>
-      <w:bookmarkStart w:id="6" w:name="_Toc87423134"/>
+      <w:bookmarkStart w:id="6" w:name="_Toc87423665"/>
       <w:proofErr w:type="spellStart"/>
       <w:r>
         <w:t>Analisis</w:t>
@@ -3032,11 +2949,11 @@
         <w:t>User TU</w:t>
       </w:r>
       <w:r>
-        <w:t xml:space="preserve"> d</w:t>
-      </w:r>
-      <w:proofErr w:type="spellStart"/>
-      <w:r>
-        <w:t>apat</w:t>
+        <w:t xml:space="preserve"> </w:t>
+      </w:r>
+      <w:proofErr w:type="spellStart"/>
+      <w:r>
+        <w:t>dapat</w:t>
       </w:r>
       <w:proofErr w:type="spellEnd"/>
       <w:r>
@@ -3403,7 +3320,7 @@
       <w:pPr>
         <w:pStyle w:val="Heading1"/>
       </w:pPr>
-      <w:bookmarkStart w:id="7" w:name="_Toc87423135"/>
+      <w:bookmarkStart w:id="7" w:name="_Toc87423666"/>
       <w:proofErr w:type="spellStart"/>
       <w:r>
         <w:t>Analisis</w:t>
@@ -3897,33 +3814,22 @@
         <w:t>.</w:t>
       </w:r>
     </w:p>
-    <w:p>
-      <w:pPr>
-        <w:pStyle w:val="Heading1"/>
-      </w:pPr>
-      <w:bookmarkStart w:id="8" w:name="_Toc87423136"/>
-      <w:r>
-        <w:t>Desain Mobile</w:t>
-      </w:r>
-      <w:bookmarkEnd w:id="8"/>
-    </w:p>
-    <w:bookmarkStart w:id="9" w:name="_Toc87423137" w:displacedByCustomXml="next"/>
+    <w:bookmarkStart w:id="8" w:name="_Toc87423667" w:displacedByCustomXml="next"/>
     <w:sdt>
       <w:sdtPr>
+        <w:rPr>
+          <w:rFonts w:asciiTheme="minorHAnsi" w:eastAsiaTheme="minorEastAsia" w:hAnsiTheme="minorHAnsi" w:cstheme="minorBidi"/>
+          <w:b w:val="0"/>
+          <w:color w:val="auto"/>
+          <w:szCs w:val="22"/>
+        </w:rPr>
         <w:id w:val="371424447"/>
         <w:docPartObj>
           <w:docPartGallery w:val="Bibliographies"/>
           <w:docPartUnique/>
         </w:docPartObj>
       </w:sdtPr>
-      <w:sdtEndPr>
-        <w:rPr>
-          <w:rFonts w:asciiTheme="minorHAnsi" w:eastAsiaTheme="minorEastAsia" w:hAnsiTheme="minorHAnsi" w:cstheme="minorBidi"/>
-          <w:b w:val="0"/>
-          <w:color w:val="auto"/>
-          <w:szCs w:val="22"/>
-        </w:rPr>
-      </w:sdtEndPr>
+      <w:sdtEndPr/>
       <w:sdtContent>
         <w:p>
           <w:pPr>
@@ -3933,7 +3839,7 @@
           <w:r>
             <w:t>Referensi</w:t>
           </w:r>
-          <w:bookmarkEnd w:id="9"/>
+          <w:bookmarkEnd w:id="8"/>
           <w:proofErr w:type="spellEnd"/>
         </w:p>
         <w:sdt>
@@ -3941,6 +3847,7 @@
             <w:id w:val="-573587230"/>
             <w:bibliography/>
           </w:sdtPr>
+          <w:sdtEndPr/>
           <w:sdtContent>
             <w:p>
               <w:pPr>
@@ -4017,7 +3924,6 @@
                   <w:bCs/>
                   <w:noProof/>
                 </w:rPr>
-                <w:lastRenderedPageBreak/>
                 <w:fldChar w:fldCharType="end"/>
               </w:r>
             </w:p>

</xml_diff>